<commit_message>
tp1 jusqu'a la partie 3  et la corection du tp2 fait en cours
</commit_message>
<xml_diff>
--- a/Mongo DB.docx
+++ b/Mongo DB.docx
@@ -138,7 +138,10 @@
         </w:numPr>
       </w:pPr>
       <w:r>
-        <w:t>Les produit entre 50000 € et 150000€ (j’ai pas vue qu’il fallait des produits pas chère )</w:t>
+        <w:t xml:space="preserve">Les produit entre 50000 € et 150000€ (j’ai pas vue qu’il fallait des produits pas </w:t>
+      </w:r>
+      <w:r>
+        <w:t>chère)</w:t>
       </w:r>
     </w:p>
     <w:p>
@@ -196,7 +199,15 @@
         </w:numPr>
       </w:pPr>
       <w:r>
-        <w:t>Stock supérieur a 0</w:t>
+        <w:t xml:space="preserve">Stock supérieur </w:t>
+      </w:r>
+      <w:proofErr w:type="spellStart"/>
+      <w:r>
+        <w:t>a</w:t>
+      </w:r>
+      <w:proofErr w:type="spellEnd"/>
+      <w:r>
+        <w:t xml:space="preserve"> 0</w:t>
       </w:r>
     </w:p>
     <w:p>
@@ -315,6 +326,9 @@
         <w:br/>
       </w:r>
       <w:r>
+        <w:rPr>
+          <w:noProof/>
+        </w:rPr>
         <w:drawing>
           <wp:inline distT="0" distB="0" distL="0" distR="0" wp14:anchorId="63885CDB" wp14:editId="620A292A">
             <wp:extent cx="5760720" cy="2304415"/>
@@ -358,18 +372,15 @@
         <w:t>2)</w:t>
       </w:r>
       <w:r>
-        <w:t xml:space="preserve">promotion a catégorie mais puis que aucune </w:t>
-      </w:r>
-      <w:r>
-        <w:t xml:space="preserve">catégorie </w:t>
-      </w:r>
-      <w:r>
-        <w:t xml:space="preserve">sportive n’existe  aucun produit est impacter </w:t>
+        <w:t xml:space="preserve">promotion a catégorie mais puis que aucune catégorie sportive n’existe  aucun produit est impacter </w:t>
       </w:r>
       <w:r>
         <w:br/>
       </w:r>
       <w:r>
+        <w:rPr>
+          <w:noProof/>
+        </w:rPr>
         <w:drawing>
           <wp:inline distT="0" distB="0" distL="0" distR="0" wp14:anchorId="5C7DF8FC" wp14:editId="2B897210">
             <wp:extent cx="4883401" cy="2825895"/>
@@ -415,6 +426,9 @@
         <w:t xml:space="preserve"> </w:t>
       </w:r>
       <w:r>
+        <w:rPr>
+          <w:noProof/>
+        </w:rPr>
         <w:drawing>
           <wp:inline distT="0" distB="0" distL="0" distR="0" wp14:anchorId="749AFB65" wp14:editId="50C2E59D">
             <wp:extent cx="5760720" cy="2235200"/>
@@ -459,6 +473,9 @@
     </w:p>
     <w:p>
       <w:r>
+        <w:rPr>
+          <w:noProof/>
+        </w:rPr>
         <w:drawing>
           <wp:inline distT="0" distB="0" distL="0" distR="0" wp14:anchorId="1D785F4C" wp14:editId="10336473">
             <wp:extent cx="3600635" cy="2400423"/>
@@ -530,6 +547,9 @@
         <w:t xml:space="preserve"> la categorie sportive  et  V8</w:t>
       </w:r>
       <w:r>
+        <w:rPr>
+          <w:noProof/>
+        </w:rPr>
         <w:drawing>
           <wp:inline distT="0" distB="0" distL="0" distR="0" wp14:anchorId="12E2A25E" wp14:editId="04F165E8">
             <wp:extent cx="5760720" cy="4812030"/>
@@ -586,6 +606,9 @@
         <w:br/>
       </w:r>
       <w:r>
+        <w:rPr>
+          <w:noProof/>
+        </w:rPr>
         <w:drawing>
           <wp:inline distT="0" distB="0" distL="0" distR="0" wp14:anchorId="5E38F4D7" wp14:editId="3ED20C80">
             <wp:extent cx="5740695" cy="4076910"/>
@@ -638,11 +661,14 @@
         <w:br/>
       </w:r>
       <w:r>
+        <w:rPr>
+          <w:noProof/>
+        </w:rPr>
         <w:drawing>
-          <wp:inline distT="0" distB="0" distL="0" distR="0" wp14:anchorId="0869B0DF" wp14:editId="75D17A48">
+          <wp:inline distT="0" distB="0" distL="0" distR="0" wp14:anchorId="0869B0DF" wp14:editId="39F9F9AC">
             <wp:extent cx="5760720" cy="3759835"/>
             <wp:effectExtent l="0" t="0" r="0" b="0"/>
-            <wp:docPr id="263712003" name="Image 1"/>
+            <wp:docPr id="263712003" name="Image 1" descr="Une image contenant texte, capture d’écran&#10;&#10;Le contenu généré par l’IA peut être incorrect."/>
             <wp:cNvGraphicFramePr>
               <a:graphicFrameLocks xmlns:a="http://schemas.openxmlformats.org/drawingml/2006/main" noChangeAspect="1"/>
             </wp:cNvGraphicFramePr>
@@ -650,7 +676,7 @@
               <a:graphicData uri="http://schemas.openxmlformats.org/drawingml/2006/picture">
                 <pic:pic xmlns:pic="http://schemas.openxmlformats.org/drawingml/2006/picture">
                   <pic:nvPicPr>
-                    <pic:cNvPr id="263712003" name=""/>
+                    <pic:cNvPr id="263712003" name="Image 1" descr="Une image contenant texte, capture d’écran&#10;&#10;Le contenu généré par l’IA peut être incorrect."/>
                     <pic:cNvPicPr/>
                   </pic:nvPicPr>
                   <pic:blipFill>
@@ -673,6 +699,218 @@
             </a:graphic>
           </wp:inline>
         </w:drawing>
+      </w:r>
+    </w:p>
+    <w:p>
+      <w:pPr>
+        <w:pStyle w:val="Paragraphedeliste"/>
+        <w:numPr>
+          <w:ilvl w:val="0"/>
+          <w:numId w:val="3"/>
+        </w:numPr>
+      </w:pPr>
+      <w:r>
+        <w:lastRenderedPageBreak/>
+        <w:t xml:space="preserve">Les prix décroissant </w:t>
+      </w:r>
+      <w:r>
+        <w:br/>
+      </w:r>
+      <w:r>
+        <w:rPr>
+          <w:noProof/>
+        </w:rPr>
+        <w:drawing>
+          <wp:inline distT="0" distB="0" distL="0" distR="0" wp14:anchorId="1F255759" wp14:editId="35B6E986">
+            <wp:extent cx="5760720" cy="4909185"/>
+            <wp:effectExtent l="0" t="0" r="0" b="5715"/>
+            <wp:docPr id="1271619425" name="Image 1" descr="Une image contenant texte, capture d’écran, logiciel&#10;&#10;Le contenu généré par l’IA peut être incorrect."/>
+            <wp:cNvGraphicFramePr>
+              <a:graphicFrameLocks xmlns:a="http://schemas.openxmlformats.org/drawingml/2006/main" noChangeAspect="1"/>
+            </wp:cNvGraphicFramePr>
+            <a:graphic xmlns:a="http://schemas.openxmlformats.org/drawingml/2006/main">
+              <a:graphicData uri="http://schemas.openxmlformats.org/drawingml/2006/picture">
+                <pic:pic xmlns:pic="http://schemas.openxmlformats.org/drawingml/2006/picture">
+                  <pic:nvPicPr>
+                    <pic:cNvPr id="1271619425" name="Image 1" descr="Une image contenant texte, capture d’écran, logiciel&#10;&#10;Le contenu généré par l’IA peut être incorrect."/>
+                    <pic:cNvPicPr/>
+                  </pic:nvPicPr>
+                  <pic:blipFill>
+                    <a:blip r:embed="rId17"/>
+                    <a:stretch>
+                      <a:fillRect/>
+                    </a:stretch>
+                  </pic:blipFill>
+                  <pic:spPr>
+                    <a:xfrm>
+                      <a:off x="0" y="0"/>
+                      <a:ext cx="5760720" cy="4909185"/>
+                    </a:xfrm>
+                    <a:prstGeom prst="rect">
+                      <a:avLst/>
+                    </a:prstGeom>
+                  </pic:spPr>
+                </pic:pic>
+              </a:graphicData>
+            </a:graphic>
+          </wp:inline>
+        </w:drawing>
+      </w:r>
+    </w:p>
+    <w:p>
+      <w:pPr>
+        <w:pStyle w:val="Paragraphedeliste"/>
+      </w:pPr>
+    </w:p>
+    <w:p>
+      <w:pPr>
+        <w:pStyle w:val="Paragraphedeliste"/>
+      </w:pPr>
+    </w:p>
+    <w:p>
+      <w:pPr>
+        <w:pStyle w:val="Paragraphedeliste"/>
+      </w:pPr>
+    </w:p>
+    <w:p>
+      <w:pPr>
+        <w:pStyle w:val="Paragraphedeliste"/>
+      </w:pPr>
+      <w:r>
+        <w:t xml:space="preserve">Correction </w:t>
+      </w:r>
+    </w:p>
+    <w:p>
+      <w:pPr>
+        <w:pStyle w:val="Paragraphedeliste"/>
+      </w:pPr>
+    </w:p>
+    <w:p>
+      <w:pPr>
+        <w:pStyle w:val="Paragraphedeliste"/>
+      </w:pPr>
+      <w:r>
+        <w:t xml:space="preserve">4. j’ai mal compris la question il fallait au moins 1 commentaire ou plus et pas 1 commentaire </w:t>
+      </w:r>
+    </w:p>
+    <w:p>
+      <w:pPr>
+        <w:pStyle w:val="Paragraphedeliste"/>
+      </w:pPr>
+      <w:r>
+        <w:lastRenderedPageBreak/>
+        <w:drawing>
+          <wp:inline distT="0" distB="0" distL="0" distR="0" wp14:anchorId="66A729A9" wp14:editId="4EB00909">
+            <wp:extent cx="5760720" cy="3293745"/>
+            <wp:effectExtent l="0" t="0" r="0" b="1905"/>
+            <wp:docPr id="166034015" name="Image 1" descr="Une image contenant texte, capture d’écran&#10;&#10;Le contenu généré par l’IA peut être incorrect."/>
+            <wp:cNvGraphicFramePr>
+              <a:graphicFrameLocks xmlns:a="http://schemas.openxmlformats.org/drawingml/2006/main" noChangeAspect="1"/>
+            </wp:cNvGraphicFramePr>
+            <a:graphic xmlns:a="http://schemas.openxmlformats.org/drawingml/2006/main">
+              <a:graphicData uri="http://schemas.openxmlformats.org/drawingml/2006/picture">
+                <pic:pic xmlns:pic="http://schemas.openxmlformats.org/drawingml/2006/picture">
+                  <pic:nvPicPr>
+                    <pic:cNvPr id="166034015" name="Image 1" descr="Une image contenant texte, capture d’écran&#10;&#10;Le contenu généré par l’IA peut être incorrect."/>
+                    <pic:cNvPicPr/>
+                  </pic:nvPicPr>
+                  <pic:blipFill>
+                    <a:blip r:embed="rId18"/>
+                    <a:stretch>
+                      <a:fillRect/>
+                    </a:stretch>
+                  </pic:blipFill>
+                  <pic:spPr>
+                    <a:xfrm>
+                      <a:off x="0" y="0"/>
+                      <a:ext cx="5760720" cy="3293745"/>
+                    </a:xfrm>
+                    <a:prstGeom prst="rect">
+                      <a:avLst/>
+                    </a:prstGeom>
+                  </pic:spPr>
+                </pic:pic>
+              </a:graphicData>
+            </a:graphic>
+          </wp:inline>
+        </w:drawing>
+      </w:r>
+      <w:r>
+        <w:br/>
+      </w:r>
+    </w:p>
+    <w:p>
+      <w:pPr>
+        <w:pStyle w:val="Paragraphedeliste"/>
+      </w:pPr>
+    </w:p>
+    <w:p>
+      <w:pPr>
+        <w:pStyle w:val="Paragraphedeliste"/>
+      </w:pPr>
+      <w:r>
+        <w:t>Exercice 4</w:t>
+      </w:r>
+      <w:r>
+        <w:br/>
+      </w:r>
+      <w:r>
+        <w:br/>
+        <w:t>1. Il faut mettre $all et non $</w:t>
+      </w:r>
+      <w:proofErr w:type="spellStart"/>
+      <w:r>
+        <w:t>inc</w:t>
+      </w:r>
+      <w:proofErr w:type="spellEnd"/>
+      <w:r>
+        <w:t xml:space="preserve"> car il veut les deux tag et pas seulement un des deux </w:t>
+      </w:r>
+    </w:p>
+    <w:p>
+      <w:pPr>
+        <w:pStyle w:val="Paragraphedeliste"/>
+      </w:pPr>
+      <w:r>
+        <w:lastRenderedPageBreak/>
+        <w:drawing>
+          <wp:inline distT="0" distB="0" distL="0" distR="0" wp14:anchorId="3A2ED4A6" wp14:editId="2DBAE591">
+            <wp:extent cx="5448300" cy="5517966"/>
+            <wp:effectExtent l="0" t="0" r="0" b="6985"/>
+            <wp:docPr id="311053984" name="Image 1" descr="Une image contenant texte, capture d’écran, Police, conception&#10;&#10;Le contenu généré par l’IA peut être incorrect."/>
+            <wp:cNvGraphicFramePr>
+              <a:graphicFrameLocks xmlns:a="http://schemas.openxmlformats.org/drawingml/2006/main" noChangeAspect="1"/>
+            </wp:cNvGraphicFramePr>
+            <a:graphic xmlns:a="http://schemas.openxmlformats.org/drawingml/2006/main">
+              <a:graphicData uri="http://schemas.openxmlformats.org/drawingml/2006/picture">
+                <pic:pic xmlns:pic="http://schemas.openxmlformats.org/drawingml/2006/picture">
+                  <pic:nvPicPr>
+                    <pic:cNvPr id="311053984" name="Image 1" descr="Une image contenant texte, capture d’écran, Police, conception&#10;&#10;Le contenu généré par l’IA peut être incorrect."/>
+                    <pic:cNvPicPr/>
+                  </pic:nvPicPr>
+                  <pic:blipFill>
+                    <a:blip r:embed="rId19"/>
+                    <a:stretch>
+                      <a:fillRect/>
+                    </a:stretch>
+                  </pic:blipFill>
+                  <pic:spPr>
+                    <a:xfrm>
+                      <a:off x="0" y="0"/>
+                      <a:ext cx="5450453" cy="5520146"/>
+                    </a:xfrm>
+                    <a:prstGeom prst="rect">
+                      <a:avLst/>
+                    </a:prstGeom>
+                  </pic:spPr>
+                </pic:pic>
+              </a:graphicData>
+            </a:graphic>
+          </wp:inline>
+        </w:drawing>
+      </w:r>
+      <w:r>
+        <w:br/>
       </w:r>
     </w:p>
     <w:sectPr>
@@ -1370,6 +1608,7 @@
   <w:style w:type="character" w:default="1" w:styleId="Policepardfaut">
     <w:name w:val="Default Paragraph Font"/>
     <w:uiPriority w:val="1"/>
+    <w:semiHidden/>
     <w:unhideWhenUsed/>
   </w:style>
   <w:style w:type="table" w:default="1" w:styleId="TableauNormal">

</xml_diff>